<commit_message>
first draft of CV
</commit_message>
<xml_diff>
--- a/Pearl_Wu_CV.docx
+++ b/Pearl_Wu_CV.docx
@@ -45,8 +45,8 @@
                 <w:bCs/>
                 <w:iCs/>
                 <w:color w:val="auto"/>
-                <w:sz w:val="50"/>
-                <w:szCs w:val="50"/>
+                <w:sz w:val="56"/>
+                <w:szCs w:val="56"/>
               </w:rPr>
               <w:t>Pearl Wu</w:t>
             </w:r>
@@ -298,10 +298,10 @@
             </w:pPr>
             <w:r>
               <w:object w:dxaOrig="9048" w:dyaOrig="9816" w14:anchorId="5784DE3D">
-                <v:shape id="_x0000_i1027" type="#_x0000_t75" style="width:10.7pt;height:10.3pt" o:ole="">
+                <v:shape id="_x0000_i1027" type="#_x0000_t75" style="width:10.5pt;height:10.5pt" o:ole="">
                   <v:imagedata r:id="rId13" o:title=""/>
                 </v:shape>
-                <o:OLEObject Type="Embed" ProgID="PBrush" ShapeID="_x0000_i1027" DrawAspect="Content" ObjectID="_1753726684" r:id="rId14"/>
+                <o:OLEObject Type="Embed" ProgID="PBrush" ShapeID="_x0000_i1027" DrawAspect="Content" ObjectID="_1753730598" r:id="rId14"/>
               </w:object>
             </w:r>
             <w:r>
@@ -575,10 +575,10 @@
             </w:pPr>
             <w:r>
               <w:object w:dxaOrig="2400" w:dyaOrig="2388" w14:anchorId="4DE14312">
-                <v:shape id="_x0000_i1028" type="#_x0000_t75" style="width:11.55pt;height:10.7pt" o:ole="">
+                <v:shape id="_x0000_i1028" type="#_x0000_t75" style="width:11.25pt;height:10.5pt" o:ole="">
                   <v:imagedata r:id="rId19" o:title=""/>
                 </v:shape>
-                <o:OLEObject Type="Embed" ProgID="PBrush" ShapeID="_x0000_i1028" DrawAspect="Content" ObjectID="_1753726685" r:id="rId20"/>
+                <o:OLEObject Type="Embed" ProgID="PBrush" ShapeID="_x0000_i1028" DrawAspect="Content" ObjectID="_1753730599" r:id="rId20"/>
               </w:object>
             </w:r>
             <w:r>
@@ -720,6 +720,7 @@
                 <w:szCs w:val="20"/>
               </w:rPr>
             </w:pPr>
+            <w:proofErr w:type="spellStart"/>
             <w:r>
               <w:rPr>
                 <w:rFonts w:cstheme="minorHAnsi"/>
@@ -729,6 +730,7 @@
               </w:rPr>
               <w:t>PowerBI</w:t>
             </w:r>
+            <w:proofErr w:type="spellEnd"/>
           </w:p>
         </w:tc>
         <w:tc>
@@ -1095,6 +1097,7 @@
           <w:lang w:eastAsia="zh-CN"/>
         </w:rPr>
       </w:pPr>
+      <w:proofErr w:type="spellStart"/>
       <w:r>
         <w:rPr>
           <w:sz w:val="24"/>
@@ -1111,6 +1114,7 @@
         </w:rPr>
         <w:t>DipSci</w:t>
       </w:r>
+      <w:proofErr w:type="spellEnd"/>
       <w:r>
         <w:rPr>
           <w:sz w:val="24"/>
@@ -1157,7 +1161,23 @@
           <w:szCs w:val="24"/>
           <w:lang w:eastAsia="zh-CN"/>
         </w:rPr>
-        <w:t>CoF in Science</w:t>
+        <w:t>Co</w:t>
+      </w:r>
+      <w:r>
+        <w:rPr>
+          <w:sz w:val="24"/>
+          <w:szCs w:val="24"/>
+          <w:lang w:eastAsia="zh-CN"/>
+        </w:rPr>
+        <w:t>P</w:t>
+      </w:r>
+      <w:r>
+        <w:rPr>
+          <w:sz w:val="24"/>
+          <w:szCs w:val="24"/>
+          <w:lang w:eastAsia="zh-CN"/>
+        </w:rPr>
+        <w:t xml:space="preserve"> in Science</w:t>
       </w:r>
       <w:r>
         <w:rPr>
@@ -1327,6 +1347,7 @@
                 <w:szCs w:val="20"/>
               </w:rPr>
             </w:pPr>
+            <w:proofErr w:type="spellStart"/>
             <w:r>
               <w:rPr>
                 <w:rFonts w:cstheme="minorHAnsi"/>
@@ -1336,7 +1357,41 @@
                 <w:sz w:val="20"/>
                 <w:szCs w:val="20"/>
               </w:rPr>
-              <w:t>GDipSci/CoF:</w:t>
+              <w:t>GDipSci</w:t>
+            </w:r>
+            <w:proofErr w:type="spellEnd"/>
+            <w:r>
+              <w:rPr>
+                <w:rFonts w:cstheme="minorHAnsi"/>
+                <w:b/>
+                <w:bCs/>
+                <w:color w:val="auto"/>
+                <w:sz w:val="20"/>
+                <w:szCs w:val="20"/>
+              </w:rPr>
+              <w:t>/Co</w:t>
+            </w:r>
+            <w:r>
+              <w:rPr>
+                <w:rFonts w:cstheme="minorHAnsi"/>
+                <w:b/>
+                <w:bCs/>
+                <w:color w:val="auto"/>
+                <w:sz w:val="20"/>
+                <w:szCs w:val="20"/>
+              </w:rPr>
+              <w:t>P</w:t>
+            </w:r>
+            <w:r>
+              <w:rPr>
+                <w:rFonts w:cstheme="minorHAnsi"/>
+                <w:b/>
+                <w:bCs/>
+                <w:color w:val="auto"/>
+                <w:sz w:val="20"/>
+                <w:szCs w:val="20"/>
+              </w:rPr>
+              <w:t>:</w:t>
             </w:r>
             <w:r>
               <w:rPr>
@@ -1594,13 +1649,23 @@
         </w:rPr>
         <w:t xml:space="preserve">/ </w:t>
       </w:r>
+      <w:proofErr w:type="spellStart"/>
       <w:r>
         <w:rPr>
           <w:rStyle w:val="Emphasis"/>
           <w:sz w:val="24"/>
           <w:szCs w:val="24"/>
         </w:rPr>
-        <w:t>PeopleCare Health Insurance</w:t>
+        <w:t>PeopleCare</w:t>
+      </w:r>
+      <w:proofErr w:type="spellEnd"/>
+      <w:r>
+        <w:rPr>
+          <w:rStyle w:val="Emphasis"/>
+          <w:sz w:val="24"/>
+          <w:szCs w:val="24"/>
+        </w:rPr>
+        <w:t xml:space="preserve"> Health Insurance</w:t>
       </w:r>
       <w:r>
         <w:rPr>
@@ -1649,6 +1714,14 @@
           <w:szCs w:val="20"/>
         </w:rPr>
         <w:t xml:space="preserve">A </w:t>
+      </w:r>
+      <w:r>
+        <w:rPr>
+          <w:color w:val="auto"/>
+          <w:sz w:val="20"/>
+          <w:szCs w:val="20"/>
+        </w:rPr>
+        <w:t xml:space="preserve">data </w:t>
       </w:r>
       <w:r>
         <w:rPr>
@@ -1936,7 +2009,25 @@
           <w:sz w:val="20"/>
           <w:szCs w:val="20"/>
         </w:rPr>
-        <w:t xml:space="preserve"> via PowerBI dashboard visualizations</w:t>
+        <w:t xml:space="preserve"> via </w:t>
+      </w:r>
+      <w:proofErr w:type="spellStart"/>
+      <w:r>
+        <w:rPr>
+          <w:color w:val="auto"/>
+          <w:sz w:val="20"/>
+          <w:szCs w:val="20"/>
+        </w:rPr>
+        <w:t>PowerBI</w:t>
+      </w:r>
+      <w:proofErr w:type="spellEnd"/>
+      <w:r>
+        <w:rPr>
+          <w:color w:val="auto"/>
+          <w:sz w:val="20"/>
+          <w:szCs w:val="20"/>
+        </w:rPr>
+        <w:t xml:space="preserve"> dashboard visualizations</w:t>
       </w:r>
     </w:p>
     <w:p>
@@ -2171,24 +2262,56 @@
           <w:szCs w:val="20"/>
           <w:lang w:eastAsia="zh-CN"/>
         </w:rPr>
-        <w:t xml:space="preserve"> </w:t>
+        <w:t>n</w:t>
       </w:r>
-    </w:p>
-    <w:p>
-      <w:pPr>
-        <w:spacing w:after="0"/>
-        <w:jc w:val="both"/>
+      <w:r>
         <w:rPr>
           <w:iCs/>
           <w:color w:val="auto"/>
           <w:sz w:val="20"/>
           <w:szCs w:val="20"/>
-          <w:lang w:val="en-US" w:eastAsia="zh-CN"/>
+          <w:lang w:eastAsia="zh-CN"/>
         </w:rPr>
-      </w:pPr>
+        <w:t xml:space="preserve"> </w:t>
+      </w:r>
+      <w:r>
+        <w:rPr>
+          <w:iCs/>
+          <w:color w:val="auto"/>
+          <w:sz w:val="20"/>
+          <w:szCs w:val="20"/>
+          <w:lang w:eastAsia="zh-CN"/>
+        </w:rPr>
+        <w:t>analytics role where I analysed and reported financial portfolio data to make sure the organization’s capital is allocated efficiently, performance targets are on</w:t>
+      </w:r>
+      <w:r>
+        <w:rPr>
+          <w:iCs/>
+          <w:color w:val="auto"/>
+          <w:sz w:val="20"/>
+          <w:szCs w:val="20"/>
+          <w:lang w:eastAsia="zh-CN"/>
+        </w:rPr>
+        <w:t>-</w:t>
+      </w:r>
+      <w:r>
+        <w:rPr>
+          <w:iCs/>
+          <w:color w:val="auto"/>
+          <w:sz w:val="20"/>
+          <w:szCs w:val="20"/>
+          <w:lang w:eastAsia="zh-CN"/>
+        </w:rPr>
+        <w:t>track, and underperformances are identified</w:t>
+      </w:r>
     </w:p>
     <w:p>
       <w:pPr>
+        <w:pStyle w:val="ListParagraph"/>
+        <w:numPr>
+          <w:ilvl w:val="0"/>
+          <w:numId w:val="18"/>
+        </w:numPr>
         <w:spacing w:after="0"/>
         <w:jc w:val="both"/>
         <w:rPr>
@@ -2207,7 +2330,7 @@
           <w:szCs w:val="20"/>
           <w:lang w:val="en-US" w:eastAsia="zh-CN"/>
         </w:rPr>
-        <w:t>Basically,</w:t>
+        <w:t xml:space="preserve">Collate data from portfolios of individual teams and generate insights </w:t>
       </w:r>
       <w:r>
         <w:rPr>
@@ -2217,7 +2340,29 @@
           <w:szCs w:val="20"/>
           <w:lang w:val="en-US" w:eastAsia="zh-CN"/>
         </w:rPr>
-        <w:t xml:space="preserve"> KO provides housing and the job is to make sure the capital is allocated efficiently, the progress is being made towards the target and underperformance of the portfolios are identified through the reports</w:t>
+        <w:t xml:space="preserve">using Excel and </w:t>
+      </w:r>
+      <w:proofErr w:type="spellStart"/>
+      <w:r>
+        <w:rPr>
+          <w:iCs/>
+          <w:color w:val="auto"/>
+          <w:sz w:val="20"/>
+          <w:szCs w:val="20"/>
+          <w:lang w:val="en-US" w:eastAsia="zh-CN"/>
+        </w:rPr>
+        <w:t>PowerBI</w:t>
+      </w:r>
+      <w:proofErr w:type="spellEnd"/>
+      <w:r>
+        <w:rPr>
+          <w:iCs/>
+          <w:color w:val="auto"/>
+          <w:sz w:val="20"/>
+          <w:szCs w:val="20"/>
+          <w:lang w:val="en-US" w:eastAsia="zh-CN"/>
+        </w:rPr>
+        <w:t xml:space="preserve"> </w:t>
       </w:r>
       <w:r>
         <w:rPr>
@@ -2227,7 +2372,7 @@
           <w:szCs w:val="20"/>
           <w:lang w:val="en-US" w:eastAsia="zh-CN"/>
         </w:rPr>
-        <w:t xml:space="preserve">. </w:t>
+        <w:t xml:space="preserve">for </w:t>
       </w:r>
       <w:r>
         <w:rPr>
@@ -2237,7 +2382,7 @@
           <w:szCs w:val="20"/>
           <w:lang w:val="en-US" w:eastAsia="zh-CN"/>
         </w:rPr>
-        <w:t xml:space="preserve">The team was to ensure the government set targets were met. </w:t>
+        <w:t xml:space="preserve">direct report to </w:t>
       </w:r>
       <w:r>
         <w:rPr>
@@ -2247,11 +2392,46 @@
           <w:szCs w:val="20"/>
           <w:lang w:val="en-US" w:eastAsia="zh-CN"/>
         </w:rPr>
-        <w:t>The team was in charge of collating data from individual teams and merging them into one coherent report and report it directly to the board of directors</w:t>
+        <w:t>the board of directors</w:t>
+      </w:r>
+      <w:r>
+        <w:rPr>
+          <w:iCs/>
+          <w:color w:val="auto"/>
+          <w:sz w:val="20"/>
+          <w:szCs w:val="20"/>
+          <w:lang w:val="en-US" w:eastAsia="zh-CN"/>
+        </w:rPr>
+        <w:t xml:space="preserve"> which is critical in </w:t>
+      </w:r>
+      <w:r>
+        <w:rPr>
+          <w:iCs/>
+          <w:color w:val="auto"/>
+          <w:sz w:val="20"/>
+          <w:szCs w:val="20"/>
+          <w:lang w:val="en-US" w:eastAsia="zh-CN"/>
+        </w:rPr>
+        <w:t xml:space="preserve">the decision making of </w:t>
+      </w:r>
+      <w:r>
+        <w:rPr>
+          <w:iCs/>
+          <w:color w:val="auto"/>
+          <w:sz w:val="20"/>
+          <w:szCs w:val="20"/>
+          <w:lang w:val="en-US" w:eastAsia="zh-CN"/>
+        </w:rPr>
+        <w:t>capital re-allocation</w:t>
       </w:r>
     </w:p>
     <w:p>
       <w:pPr>
+        <w:pStyle w:val="ListParagraph"/>
+        <w:numPr>
+          <w:ilvl w:val="0"/>
+          <w:numId w:val="18"/>
+        </w:numPr>
         <w:spacing w:after="0"/>
         <w:jc w:val="both"/>
         <w:rPr>
@@ -2270,34 +2450,16 @@
           <w:szCs w:val="20"/>
           <w:lang w:val="en-US" w:eastAsia="zh-CN"/>
         </w:rPr>
-        <w:t>Create financial reports of progress/tracking (projected target of housing development), reports of budgeting performance</w:t>
-      </w:r>
-      <w:r>
-        <w:rPr>
-          <w:iCs/>
-          <w:color w:val="auto"/>
-          <w:sz w:val="20"/>
-          <w:szCs w:val="20"/>
-          <w:lang w:val="en-US" w:eastAsia="zh-CN"/>
-        </w:rPr>
-        <w:t>, find gaps in progress, plan re-allocation of funds between portfolios</w:t>
+        <w:t>Create financial reports of portfolio tracking, budgeting, and performance to identify gaps and shortcomings</w:t>
       </w:r>
     </w:p>
     <w:p>
       <w:pPr>
-        <w:spacing w:after="0"/>
-        <w:jc w:val="both"/>
-        <w:rPr>
-          <w:iCs/>
-          <w:color w:val="auto"/>
-          <w:sz w:val="20"/>
-          <w:szCs w:val="20"/>
-          <w:lang w:val="en-US" w:eastAsia="zh-CN"/>
-        </w:rPr>
-      </w:pPr>
-    </w:p>
-    <w:p>
-      <w:pPr>
+        <w:pStyle w:val="ListParagraph"/>
+        <w:numPr>
+          <w:ilvl w:val="0"/>
+          <w:numId w:val="18"/>
+        </w:numPr>
         <w:spacing w:after="0"/>
         <w:jc w:val="both"/>
         <w:rPr>
@@ -2310,20 +2472,236 @@
       </w:pPr>
       <w:r>
         <w:rPr>
+          <w:color w:val="000000"/>
+          <w:sz w:val="20"/>
+          <w:szCs w:val="20"/>
+        </w:rPr>
+        <w:t xml:space="preserve">Support effective </w:t>
+      </w:r>
+      <w:r>
+        <w:rPr>
+          <w:color w:val="000000"/>
+          <w:sz w:val="20"/>
+          <w:szCs w:val="20"/>
+        </w:rPr>
+        <w:t>multi-</w:t>
+      </w:r>
+      <w:r>
+        <w:rPr>
+          <w:color w:val="000000"/>
+          <w:sz w:val="20"/>
+          <w:szCs w:val="20"/>
+        </w:rPr>
+        <w:t xml:space="preserve">portfolio management with quality reporting to work collaboratively with </w:t>
+      </w:r>
+      <w:r>
+        <w:rPr>
+          <w:color w:val="000000"/>
+          <w:sz w:val="20"/>
+          <w:szCs w:val="20"/>
+        </w:rPr>
+        <w:t>various teams:</w:t>
+      </w:r>
+      <w:r>
+        <w:rPr>
+          <w:color w:val="000000"/>
+          <w:sz w:val="20"/>
+          <w:szCs w:val="20"/>
+        </w:rPr>
+        <w:t xml:space="preserve"> </w:t>
+      </w:r>
+      <w:r>
+        <w:rPr>
+          <w:color w:val="000000"/>
+          <w:sz w:val="20"/>
+          <w:szCs w:val="20"/>
+        </w:rPr>
+        <w:t>s</w:t>
+      </w:r>
+      <w:r>
+        <w:rPr>
+          <w:color w:val="000000"/>
+          <w:sz w:val="20"/>
+          <w:szCs w:val="20"/>
+        </w:rPr>
+        <w:t xml:space="preserve">trategy, </w:t>
+      </w:r>
+      <w:r>
+        <w:rPr>
+          <w:color w:val="000000"/>
+          <w:sz w:val="20"/>
+          <w:szCs w:val="20"/>
+        </w:rPr>
+        <w:t>f</w:t>
+      </w:r>
+      <w:r>
+        <w:rPr>
+          <w:color w:val="000000"/>
+          <w:sz w:val="20"/>
+          <w:szCs w:val="20"/>
+        </w:rPr>
+        <w:t xml:space="preserve">inance &amp; </w:t>
+      </w:r>
+      <w:r>
+        <w:rPr>
+          <w:color w:val="000000"/>
+          <w:sz w:val="20"/>
+          <w:szCs w:val="20"/>
+        </w:rPr>
+        <w:t>p</w:t>
+      </w:r>
+      <w:r>
+        <w:rPr>
+          <w:color w:val="000000"/>
+          <w:sz w:val="20"/>
+          <w:szCs w:val="20"/>
+        </w:rPr>
+        <w:t>olicy,</w:t>
+      </w:r>
+      <w:r>
+        <w:rPr>
+          <w:color w:val="000000"/>
+          <w:sz w:val="20"/>
+          <w:szCs w:val="20"/>
+        </w:rPr>
+        <w:t xml:space="preserve"> c</w:t>
+      </w:r>
+      <w:r>
+        <w:rPr>
+          <w:color w:val="000000"/>
+          <w:sz w:val="20"/>
+          <w:szCs w:val="20"/>
+        </w:rPr>
+        <w:t xml:space="preserve">onstruction, </w:t>
+      </w:r>
+      <w:r>
+        <w:rPr>
+          <w:color w:val="000000"/>
+          <w:sz w:val="20"/>
+          <w:szCs w:val="20"/>
+        </w:rPr>
+        <w:t>u</w:t>
+      </w:r>
+      <w:r>
+        <w:rPr>
+          <w:color w:val="000000"/>
+          <w:sz w:val="20"/>
+          <w:szCs w:val="20"/>
+        </w:rPr>
+        <w:t xml:space="preserve">rban </w:t>
+      </w:r>
+      <w:r>
+        <w:rPr>
+          <w:color w:val="000000"/>
+          <w:sz w:val="20"/>
+          <w:szCs w:val="20"/>
+        </w:rPr>
+        <w:t>d</w:t>
+      </w:r>
+      <w:r>
+        <w:rPr>
+          <w:color w:val="000000"/>
+          <w:sz w:val="20"/>
+          <w:szCs w:val="20"/>
+        </w:rPr>
+        <w:t xml:space="preserve">evelopment, </w:t>
+      </w:r>
+      <w:r>
+        <w:rPr>
+          <w:color w:val="000000"/>
+          <w:sz w:val="20"/>
+          <w:szCs w:val="20"/>
+        </w:rPr>
+        <w:t>c</w:t>
+      </w:r>
+      <w:r>
+        <w:rPr>
+          <w:color w:val="000000"/>
+          <w:sz w:val="20"/>
+          <w:szCs w:val="20"/>
+        </w:rPr>
+        <w:t xml:space="preserve">ommercial, </w:t>
+      </w:r>
+      <w:r>
+        <w:rPr>
+          <w:color w:val="000000"/>
+          <w:sz w:val="20"/>
+          <w:szCs w:val="20"/>
+        </w:rPr>
+        <w:t>n</w:t>
+      </w:r>
+      <w:r>
+        <w:rPr>
+          <w:color w:val="000000"/>
+          <w:sz w:val="20"/>
+          <w:szCs w:val="20"/>
+        </w:rPr>
+        <w:t xml:space="preserve">ational </w:t>
+      </w:r>
+      <w:r>
+        <w:rPr>
+          <w:color w:val="000000"/>
+          <w:sz w:val="20"/>
+          <w:szCs w:val="20"/>
+        </w:rPr>
+        <w:t>s</w:t>
+      </w:r>
+      <w:r>
+        <w:rPr>
+          <w:color w:val="000000"/>
+          <w:sz w:val="20"/>
+          <w:szCs w:val="20"/>
+        </w:rPr>
+        <w:t xml:space="preserve">ervices </w:t>
+      </w:r>
+      <w:r>
+        <w:rPr>
+          <w:color w:val="000000"/>
+          <w:sz w:val="20"/>
+          <w:szCs w:val="20"/>
+        </w:rPr>
+        <w:t>g</w:t>
+      </w:r>
+      <w:r>
+        <w:rPr>
+          <w:color w:val="000000"/>
+          <w:sz w:val="20"/>
+          <w:szCs w:val="20"/>
+        </w:rPr>
+        <w:t>roups</w:t>
+      </w:r>
+    </w:p>
+    <w:p>
+      <w:pPr>
+        <w:pStyle w:val="ListParagraph"/>
+        <w:numPr>
+          <w:ilvl w:val="0"/>
+          <w:numId w:val="18"/>
+        </w:numPr>
+        <w:spacing w:after="0"/>
+        <w:jc w:val="both"/>
+        <w:rPr>
           <w:iCs/>
           <w:color w:val="auto"/>
           <w:sz w:val="20"/>
           <w:szCs w:val="20"/>
           <w:lang w:val="en-US" w:eastAsia="zh-CN"/>
         </w:rPr>
-        <w:t>Notes:</w:t>
+      </w:pPr>
+      <w:r>
+        <w:rPr>
+          <w:color w:val="000000"/>
+          <w:sz w:val="20"/>
+          <w:szCs w:val="20"/>
+        </w:rPr>
+        <w:t>Implement innovative solutions to mitigate risk, improve operational practice, and statistical reporting by identifying implementation gaps using an in-depth knowledge of business processes and systems</w:t>
       </w:r>
     </w:p>
     <w:p>
       <w:pPr>
         <w:numPr>
           <w:ilvl w:val="0"/>
-          <w:numId w:val="23"/>
+          <w:numId w:val="18"/>
         </w:numPr>
         <w:pBdr>
           <w:top w:val="nil"/>
@@ -2341,24 +2719,73 @@
           <w:sz w:val="20"/>
           <w:szCs w:val="20"/>
         </w:rPr>
-        <w:t>Develop and deploy accurate, robust, and tailored reports to stakeholders for supporting decision making</w:t>
+        <w:t xml:space="preserve">Self-manage tasks that are an integral part of the </w:t>
+      </w:r>
+      <w:r>
+        <w:rPr>
+          <w:color w:val="000000"/>
+          <w:sz w:val="20"/>
+          <w:szCs w:val="20"/>
+        </w:rPr>
+        <w:t>i</w:t>
+      </w:r>
+      <w:r>
+        <w:rPr>
+          <w:color w:val="000000"/>
+          <w:sz w:val="20"/>
+          <w:szCs w:val="20"/>
+        </w:rPr>
+        <w:t xml:space="preserve">nvestment </w:t>
+      </w:r>
+      <w:r>
+        <w:rPr>
+          <w:color w:val="000000"/>
+          <w:sz w:val="20"/>
+          <w:szCs w:val="20"/>
+        </w:rPr>
+        <w:t>m</w:t>
+      </w:r>
+      <w:r>
+        <w:rPr>
+          <w:color w:val="000000"/>
+          <w:sz w:val="20"/>
+          <w:szCs w:val="20"/>
+        </w:rPr>
+        <w:t xml:space="preserve">anagement </w:t>
+      </w:r>
+      <w:r>
+        <w:rPr>
+          <w:color w:val="000000"/>
+          <w:sz w:val="20"/>
+          <w:szCs w:val="20"/>
+        </w:rPr>
+        <w:t>o</w:t>
+      </w:r>
+      <w:r>
+        <w:rPr>
+          <w:color w:val="000000"/>
+          <w:sz w:val="20"/>
+          <w:szCs w:val="20"/>
+        </w:rPr>
+        <w:t>ffice’s day-to-day activities</w:t>
       </w:r>
     </w:p>
     <w:p>
       <w:pPr>
+        <w:pStyle w:val="ListParagraph"/>
         <w:numPr>
           <w:ilvl w:val="0"/>
-          <w:numId w:val="23"/>
+          <w:numId w:val="18"/>
         </w:numPr>
-        <w:pBdr>
-          <w:top w:val="nil"/>
-          <w:left w:val="nil"/>
-          <w:bottom w:val="nil"/>
-          <w:right w:val="nil"/>
-          <w:between w:val="nil"/>
-        </w:pBdr>
         <w:spacing w:after="0"/>
         <w:jc w:val="both"/>
+        <w:rPr>
+          <w:iCs/>
+          <w:color w:val="auto"/>
+          <w:sz w:val="20"/>
+          <w:szCs w:val="20"/>
+          <w:lang w:val="en-US" w:eastAsia="zh-CN"/>
+        </w:rPr>
       </w:pPr>
       <w:r>
         <w:rPr>
@@ -2366,107 +2793,23 @@
           <w:sz w:val="20"/>
           <w:szCs w:val="20"/>
         </w:rPr>
-        <w:t>Provide solutions to information-requests which are unavailable through standard business reporting tools</w:t>
+        <w:t xml:space="preserve">Provide solutions to </w:t>
       </w:r>
-    </w:p>
-    <w:p>
-      <w:pPr>
-        <w:numPr>
-          <w:ilvl w:val="0"/>
-          <w:numId w:val="23"/>
-        </w:numPr>
-        <w:pBdr>
-          <w:top w:val="nil"/>
-          <w:left w:val="nil"/>
-          <w:bottom w:val="nil"/>
-          <w:right w:val="nil"/>
-          <w:between w:val="nil"/>
-        </w:pBdr>
-        <w:spacing w:after="0"/>
-        <w:jc w:val="both"/>
-      </w:pPr>
       <w:r>
         <w:rPr>
           <w:color w:val="000000"/>
           <w:sz w:val="20"/>
           <w:szCs w:val="20"/>
         </w:rPr>
-        <w:t xml:space="preserve">Support effective portfolio management with quality reporting to work collaboratively with the Strategy, Finance &amp; Policy, Construction, Urban Development, Commercial, and National Services Groups </w:t>
+        <w:t>team member</w:t>
       </w:r>
-    </w:p>
-    <w:p>
-      <w:pPr>
-        <w:numPr>
-          <w:ilvl w:val="0"/>
-          <w:numId w:val="23"/>
-        </w:numPr>
-        <w:pBdr>
-          <w:top w:val="nil"/>
-          <w:left w:val="nil"/>
-          <w:bottom w:val="nil"/>
-          <w:right w:val="nil"/>
-          <w:between w:val="nil"/>
-        </w:pBdr>
-        <w:spacing w:after="0"/>
-        <w:jc w:val="both"/>
-      </w:pPr>
       <w:r>
         <w:rPr>
           <w:color w:val="000000"/>
           <w:sz w:val="20"/>
           <w:szCs w:val="20"/>
         </w:rPr>
-        <w:t>Implement innovative solutions to mitigate risk, improve operational practice, and statistical reporting by identifying implementation gaps using an in-depth knowledge of business processes and systems</w:t>
-      </w:r>
-    </w:p>
-    <w:p>
-      <w:pPr>
-        <w:numPr>
-          <w:ilvl w:val="0"/>
-          <w:numId w:val="23"/>
-        </w:numPr>
-        <w:pBdr>
-          <w:top w:val="nil"/>
-          <w:left w:val="nil"/>
-          <w:bottom w:val="nil"/>
-          <w:right w:val="nil"/>
-          <w:between w:val="nil"/>
-        </w:pBdr>
-        <w:spacing w:after="0"/>
-        <w:jc w:val="both"/>
-      </w:pPr>
-      <w:r>
-        <w:rPr>
-          <w:color w:val="000000"/>
-          <w:sz w:val="20"/>
-          <w:szCs w:val="20"/>
-        </w:rPr>
-        <w:t>Contribute to project work streams that are pivotal in supporting the delivery of critical business projects</w:t>
-      </w:r>
-    </w:p>
-    <w:p>
-      <w:pPr>
-        <w:numPr>
-          <w:ilvl w:val="0"/>
-          <w:numId w:val="23"/>
-        </w:numPr>
-        <w:pBdr>
-          <w:top w:val="nil"/>
-          <w:left w:val="nil"/>
-          <w:bottom w:val="nil"/>
-          <w:right w:val="nil"/>
-          <w:between w:val="nil"/>
-        </w:pBdr>
-        <w:spacing w:after="0"/>
-        <w:jc w:val="both"/>
-      </w:pPr>
-      <w:r>
-        <w:rPr>
-          <w:color w:val="000000"/>
-          <w:sz w:val="20"/>
-          <w:szCs w:val="20"/>
-        </w:rPr>
-        <w:t>Self-manage tasks that are an integral part of the Investment Management Office’s day-to-day activities</w:t>
+        <w:t>-requests which are unavailable through standard business reporting tools</w:t>
       </w:r>
     </w:p>
     <w:p>
@@ -2591,7 +2934,7 @@
           <w:szCs w:val="24"/>
           <w:lang w:eastAsia="zh-CN"/>
         </w:rPr>
-        <w:t>Range &amp; Allocation Co-</w:t>
+        <w:t>Space</w:t>
       </w:r>
       <w:r>
         <w:rPr>
@@ -2599,15 +2942,7 @@
           <w:szCs w:val="24"/>
           <w:lang w:eastAsia="zh-CN"/>
         </w:rPr>
-        <w:t>O</w:t>
-      </w:r>
-      <w:r>
-        <w:rPr>
-          <w:sz w:val="24"/>
-          <w:szCs w:val="24"/>
-          <w:lang w:eastAsia="zh-CN"/>
-        </w:rPr>
-        <w:t>rdinator</w:t>
+        <w:t xml:space="preserve"> Analyst</w:t>
       </w:r>
       <w:r>
         <w:rPr>
@@ -2697,25 +3032,50 @@
           <w:sz w:val="20"/>
           <w:szCs w:val="20"/>
         </w:rPr>
+        <w:t>n</w:t>
+      </w:r>
+      <w:r>
+        <w:rPr>
+          <w:color w:val="auto"/>
+          <w:sz w:val="20"/>
+          <w:szCs w:val="20"/>
+        </w:rPr>
         <w:t xml:space="preserve"> </w:t>
       </w:r>
       <w:bookmarkEnd w:id="4"/>
       <w:bookmarkEnd w:id="5"/>
+      <w:r>
+        <w:rPr>
+          <w:color w:val="auto"/>
+          <w:sz w:val="20"/>
+          <w:szCs w:val="20"/>
+        </w:rPr>
+        <w:t>analysis</w:t>
+      </w:r>
+      <w:r>
+        <w:rPr>
+          <w:color w:val="auto"/>
+          <w:sz w:val="20"/>
+          <w:szCs w:val="20"/>
+        </w:rPr>
+        <w:t xml:space="preserve"> and insight</w:t>
+      </w:r>
+      <w:r>
+        <w:rPr>
+          <w:color w:val="auto"/>
+          <w:sz w:val="20"/>
+          <w:szCs w:val="20"/>
+        </w:rPr>
+        <w:t xml:space="preserve"> role where I used customer data to produce insights to improve supermarket sales by optimizing product placement, product allocation, product category management, and location-specific sales</w:t>
+      </w:r>
     </w:p>
     <w:p>
       <w:pPr>
-        <w:spacing w:after="0"/>
-        <w:jc w:val="both"/>
-        <w:rPr>
-          <w:color w:val="000000" w:themeColor="text1"/>
-          <w:sz w:val="20"/>
-          <w:szCs w:val="20"/>
-          <w:lang w:eastAsia="zh-CN"/>
-        </w:rPr>
-      </w:pPr>
-    </w:p>
-    <w:p>
-      <w:pPr>
+        <w:pStyle w:val="ListParagraph"/>
+        <w:numPr>
+          <w:ilvl w:val="0"/>
+          <w:numId w:val="15"/>
+        </w:numPr>
         <w:spacing w:after="0"/>
         <w:jc w:val="both"/>
         <w:rPr>
@@ -2732,75 +3092,16 @@
           <w:szCs w:val="20"/>
           <w:lang w:eastAsia="zh-CN"/>
         </w:rPr>
-        <w:t xml:space="preserve">Use customer data produce insights for </w:t>
-      </w:r>
-      <w:r>
-        <w:rPr>
-          <w:color w:val="000000" w:themeColor="text1"/>
-          <w:sz w:val="20"/>
-          <w:szCs w:val="20"/>
-          <w:lang w:eastAsia="zh-CN"/>
-        </w:rPr>
-        <w:t>products to determine which stores they should be sold at and what arrangement they should be place into in the stores to maximise sales</w:t>
-      </w:r>
-      <w:r>
-        <w:rPr>
-          <w:color w:val="000000" w:themeColor="text1"/>
-          <w:sz w:val="20"/>
-          <w:szCs w:val="20"/>
-          <w:lang w:eastAsia="zh-CN"/>
-        </w:rPr>
-        <w:t xml:space="preserve"> and meet customer demands. </w:t>
-      </w:r>
-      <w:r>
-        <w:rPr>
-          <w:color w:val="000000" w:themeColor="text1"/>
-          <w:sz w:val="20"/>
-          <w:szCs w:val="20"/>
-          <w:lang w:eastAsia="zh-CN"/>
-        </w:rPr>
-        <w:t xml:space="preserve">Use historical </w:t>
-      </w:r>
-      <w:r>
-        <w:rPr>
-          <w:color w:val="000000" w:themeColor="text1"/>
-          <w:sz w:val="20"/>
-          <w:szCs w:val="20"/>
-          <w:lang w:eastAsia="zh-CN"/>
-        </w:rPr>
-        <w:lastRenderedPageBreak/>
-        <w:t xml:space="preserve">data of similar products to determine the strategy of rolling out new products (which stores/quantity). </w:t>
-      </w:r>
-      <w:r>
-        <w:rPr>
-          <w:color w:val="000000" w:themeColor="text1"/>
-          <w:sz w:val="20"/>
-          <w:szCs w:val="20"/>
-          <w:lang w:eastAsia="zh-CN"/>
-        </w:rPr>
-        <w:t>Use customer behaviour to determine likely products they would buy alongside other products to optimize product placement in stores</w:t>
-      </w:r>
-      <w:r>
-        <w:rPr>
-          <w:color w:val="000000" w:themeColor="text1"/>
-          <w:sz w:val="20"/>
-          <w:szCs w:val="20"/>
-          <w:lang w:eastAsia="zh-CN"/>
-        </w:rPr>
-        <w:t xml:space="preserve"> to increase sales</w:t>
-      </w:r>
-      <w:r>
-        <w:rPr>
-          <w:color w:val="000000" w:themeColor="text1"/>
-          <w:sz w:val="20"/>
-          <w:szCs w:val="20"/>
-          <w:lang w:eastAsia="zh-CN"/>
-        </w:rPr>
-        <w:t>, including similar categories that people buy together, or making items stand out to push sales in those items.</w:t>
+        <w:t>Used historical customer behavioural data to predict customer demands, drive sales of priority products, improve product placement, and increase sales of related product categories</w:t>
       </w:r>
     </w:p>
     <w:p>
       <w:pPr>
+        <w:pStyle w:val="ListParagraph"/>
+        <w:numPr>
+          <w:ilvl w:val="0"/>
+          <w:numId w:val="15"/>
+        </w:numPr>
         <w:spacing w:after="0"/>
         <w:jc w:val="both"/>
         <w:rPr>
@@ -2810,31 +3111,29 @@
           <w:lang w:eastAsia="zh-CN"/>
         </w:rPr>
       </w:pPr>
-    </w:p>
-    <w:p>
-      <w:pPr>
-        <w:spacing w:after="0"/>
-        <w:jc w:val="both"/>
-        <w:rPr>
-          <w:color w:val="000000" w:themeColor="text1"/>
-          <w:sz w:val="20"/>
-          <w:szCs w:val="20"/>
-        </w:rPr>
-      </w:pPr>
       <w:r>
         <w:rPr>
           <w:color w:val="000000" w:themeColor="text1"/>
           <w:sz w:val="20"/>
           <w:szCs w:val="20"/>
+          <w:lang w:eastAsia="zh-CN"/>
         </w:rPr>
-        <w:t>Notes:</w:t>
+        <w:t xml:space="preserve">Analyse demographic and geolocation customer data to improve product allocation </w:t>
+      </w:r>
+      <w:r>
+        <w:rPr>
+          <w:color w:val="000000"/>
+          <w:sz w:val="20"/>
+          <w:szCs w:val="20"/>
+        </w:rPr>
+        <w:t>for unique customer needs</w:t>
       </w:r>
     </w:p>
     <w:p>
       <w:pPr>
         <w:numPr>
           <w:ilvl w:val="0"/>
-          <w:numId w:val="23"/>
+          <w:numId w:val="15"/>
         </w:numPr>
         <w:pBdr>
           <w:top w:val="nil"/>
@@ -2852,24 +3151,24 @@
           <w:sz w:val="20"/>
           <w:szCs w:val="20"/>
         </w:rPr>
-        <w:t>Deliver accurate micro space planograms for retail products across the business network in a timely manner</w:t>
+        <w:t>Utilize insights, data sources, space management, analytical, and optimization applications/tools to develop high quality space planograms for retail products while ensuring they are factual and logical for deployment</w:t>
       </w:r>
     </w:p>
     <w:p>
       <w:pPr>
+        <w:pStyle w:val="ListParagraph"/>
         <w:numPr>
           <w:ilvl w:val="0"/>
-          <w:numId w:val="23"/>
+          <w:numId w:val="15"/>
         </w:numPr>
-        <w:pBdr>
-          <w:top w:val="nil"/>
-          <w:left w:val="nil"/>
-          <w:bottom w:val="nil"/>
-          <w:right w:val="nil"/>
-          <w:between w:val="nil"/>
-        </w:pBdr>
         <w:spacing w:after="0"/>
         <w:jc w:val="both"/>
+        <w:rPr>
+          <w:color w:val="000000" w:themeColor="text1"/>
+          <w:sz w:val="20"/>
+          <w:szCs w:val="20"/>
+          <w:lang w:eastAsia="zh-CN"/>
+        </w:rPr>
       </w:pPr>
       <w:r>
         <w:rPr>
@@ -2877,39 +3176,14 @@
           <w:sz w:val="20"/>
           <w:szCs w:val="20"/>
         </w:rPr>
-        <w:t>Utilize insights, data sources, space management, analytical, and optimization applications/tools to develop high quality planograms while ensuring they are factual and logical for deployment</w:t>
+        <w:t>Engage with category managers and key stakeholders (including operational teams) to ensure planograms support category strategies as well as reflecting end-to-end business needs</w:t>
       </w:r>
     </w:p>
     <w:p>
       <w:pPr>
         <w:numPr>
           <w:ilvl w:val="0"/>
-          <w:numId w:val="23"/>
-        </w:numPr>
-        <w:pBdr>
-          <w:top w:val="nil"/>
-          <w:left w:val="nil"/>
-          <w:bottom w:val="nil"/>
-          <w:right w:val="nil"/>
-          <w:between w:val="nil"/>
-        </w:pBdr>
-        <w:spacing w:after="0"/>
-        <w:jc w:val="both"/>
-      </w:pPr>
-      <w:r>
-        <w:rPr>
-          <w:color w:val="000000"/>
-          <w:sz w:val="20"/>
-          <w:szCs w:val="20"/>
-        </w:rPr>
-        <w:t>Engage with Category Managers and key stakeholders (including operational teams) to ensure planograms support category strategies and solutions as well as reflecting end-to-end business needs</w:t>
-      </w:r>
-    </w:p>
-    <w:p>
-      <w:pPr>
-        <w:numPr>
-          <w:ilvl w:val="0"/>
-          <w:numId w:val="23"/>
+          <w:numId w:val="15"/>
         </w:numPr>
         <w:pBdr>
           <w:top w:val="nil"/>
@@ -2929,12 +3203,20 @@
         </w:rPr>
         <w:t>Ensure planograms support the delivery of business objectives such as sales, profits, and stock losses</w:t>
       </w:r>
+      <w:r>
+        <w:rPr>
+          <w:color w:val="000000"/>
+          <w:sz w:val="20"/>
+          <w:szCs w:val="20"/>
+        </w:rPr>
+        <w:t xml:space="preserve"> </w:t>
+      </w:r>
     </w:p>
     <w:p>
       <w:pPr>
         <w:numPr>
           <w:ilvl w:val="0"/>
-          <w:numId w:val="23"/>
+          <w:numId w:val="15"/>
         </w:numPr>
         <w:pBdr>
           <w:top w:val="nil"/>
@@ -2952,74 +3234,25 @@
           <w:sz w:val="20"/>
           <w:szCs w:val="20"/>
         </w:rPr>
-        <w:t>Delivery simple planograms for stores (users) with the most efficient stock management, product flow, and operational principles</w:t>
+        <w:lastRenderedPageBreak/>
+        <w:t xml:space="preserve">Communicate and collaborate with category managers, macro space &amp; range specialists to ensure the correct product ranges are accepted into the correct stores </w:t>
       </w:r>
     </w:p>
     <w:p>
       <w:pPr>
+        <w:pStyle w:val="ListParagraph"/>
         <w:numPr>
           <w:ilvl w:val="0"/>
-          <w:numId w:val="23"/>
+          <w:numId w:val="15"/>
         </w:numPr>
-        <w:pBdr>
-          <w:top w:val="nil"/>
-          <w:left w:val="nil"/>
-          <w:bottom w:val="nil"/>
-          <w:right w:val="nil"/>
-          <w:between w:val="nil"/>
-        </w:pBdr>
         <w:spacing w:after="0"/>
         <w:jc w:val="both"/>
-      </w:pPr>
-      <w:r>
         <w:rPr>
-          <w:color w:val="000000"/>
+          <w:color w:val="000000" w:themeColor="text1"/>
           <w:sz w:val="20"/>
           <w:szCs w:val="20"/>
+          <w:lang w:eastAsia="zh-CN"/>
         </w:rPr>
-        <w:t>Meet customer needs by ensuring that planograms are responsive to unique customer requirements derived using analytical optimization tools</w:t>
-      </w:r>
-    </w:p>
-    <w:p>
-      <w:pPr>
-        <w:numPr>
-          <w:ilvl w:val="0"/>
-          <w:numId w:val="23"/>
-        </w:numPr>
-        <w:pBdr>
-          <w:top w:val="nil"/>
-          <w:left w:val="nil"/>
-          <w:bottom w:val="nil"/>
-          <w:right w:val="nil"/>
-          <w:between w:val="nil"/>
-        </w:pBdr>
-        <w:spacing w:after="0"/>
-        <w:jc w:val="both"/>
-      </w:pPr>
-      <w:r>
-        <w:rPr>
-          <w:color w:val="000000"/>
-          <w:sz w:val="20"/>
-          <w:szCs w:val="20"/>
-        </w:rPr>
-        <w:t>Communicate and collaborate with Category Managers, Macro Space &amp; Range Specialists to ensure the correct product ranges are accepted into the correct stores</w:t>
-      </w:r>
-    </w:p>
-    <w:p>
-      <w:pPr>
-        <w:numPr>
-          <w:ilvl w:val="0"/>
-          <w:numId w:val="23"/>
-        </w:numPr>
-        <w:pBdr>
-          <w:top w:val="nil"/>
-          <w:left w:val="nil"/>
-          <w:bottom w:val="nil"/>
-          <w:right w:val="nil"/>
-          <w:between w:val="nil"/>
-        </w:pBdr>
-        <w:spacing w:after="0"/>
-        <w:jc w:val="both"/>
       </w:pPr>
       <w:r>
         <w:rPr>
@@ -3035,25 +3268,24 @@
         <w:spacing w:after="0"/>
         <w:jc w:val="both"/>
         <w:rPr>
+          <w:color w:val="000000" w:themeColor="text1"/>
           <w:sz w:val="20"/>
           <w:szCs w:val="20"/>
           <w:lang w:eastAsia="zh-CN"/>
         </w:rPr>
       </w:pPr>
+      <w:bookmarkStart w:id="6" w:name="_Hlk113220729"/>
     </w:p>
     <w:p>
       <w:pPr>
         <w:spacing w:after="0"/>
         <w:jc w:val="both"/>
         <w:rPr>
-          <w:b/>
-          <w:bCs/>
+          <w:color w:val="000000" w:themeColor="text1"/>
           <w:sz w:val="20"/>
           <w:szCs w:val="20"/>
-          <w:lang w:eastAsia="zh-CN"/>
         </w:rPr>
       </w:pPr>
-      <w:bookmarkStart w:id="6" w:name="_Hlk113220729"/>
       <w:r>
         <w:rPr>
           <w:sz w:val="20"/>
@@ -3182,7 +3414,25 @@
           <w:sz w:val="24"/>
           <w:szCs w:val="24"/>
         </w:rPr>
-        <w:t xml:space="preserve"> Sopersmac </w:t>
+        <w:t xml:space="preserve"> </w:t>
+      </w:r>
+      <w:proofErr w:type="spellStart"/>
+      <w:r>
+        <w:rPr>
+          <w:rStyle w:val="Emphasis"/>
+          <w:sz w:val="24"/>
+          <w:szCs w:val="24"/>
+        </w:rPr>
+        <w:t>Sopersmac</w:t>
+      </w:r>
+      <w:proofErr w:type="spellEnd"/>
+      <w:r>
+        <w:rPr>
+          <w:rStyle w:val="Emphasis"/>
+          <w:sz w:val="24"/>
+          <w:szCs w:val="24"/>
+        </w:rPr>
+        <w:t xml:space="preserve"> </w:t>
       </w:r>
       <w:r>
         <w:rPr>
@@ -3309,23 +3559,7 @@
           <w:sz w:val="20"/>
           <w:szCs w:val="20"/>
         </w:rPr>
-        <w:t xml:space="preserve">Proactively identify opportunities for improvements to </w:t>
-      </w:r>
-      <w:r>
-        <w:rPr>
-          <w:color w:val="000000"/>
-          <w:sz w:val="20"/>
-          <w:szCs w:val="20"/>
-        </w:rPr>
-        <w:t xml:space="preserve">data </w:t>
-      </w:r>
-      <w:r>
-        <w:rPr>
-          <w:color w:val="000000"/>
-          <w:sz w:val="20"/>
-          <w:szCs w:val="20"/>
-        </w:rPr>
-        <w:t>processes, policies, and planning, and assist with their implementation where needed</w:t>
+        <w:t>Proactively identify opportunities for improvements to data processes, policies, and planning, and assist with their implementation where needed</w:t>
       </w:r>
     </w:p>
     <w:p>
@@ -3350,15 +3584,7 @@
           <w:sz w:val="20"/>
           <w:szCs w:val="20"/>
         </w:rPr>
-        <w:t>Organizing data to enhance the business’s decision-making abilities</w:t>
-      </w:r>
-      <w:r>
-        <w:rPr>
-          <w:color w:val="000000"/>
-          <w:sz w:val="20"/>
-          <w:szCs w:val="20"/>
-        </w:rPr>
-        <w:t xml:space="preserve"> and improve sales performance</w:t>
+        <w:t>Organizing data to enhance the business’s decision-making abilities and improve sales performance</w:t>
       </w:r>
     </w:p>
     <w:p>
@@ -3790,14 +4016,14 @@
         <v:path o:extrusionok="f" gradientshapeok="t" o:connecttype="rect"/>
         <o:lock v:ext="edit" aspectratio="t"/>
       </v:shapetype>
-      <v:shape id="_x0000_i1026" type="#_x0000_t75" style="width:170.55pt;height:170.55pt;visibility:visible;mso-wrap-style:square" o:bullet="t">
+      <v:shape id="_x0000_i1026" type="#_x0000_t75" style="width:170.25pt;height:170.25pt;visibility:visible;mso-wrap-style:square" o:bullet="t">
         <v:imagedata r:id="rId1" o:title=""/>
       </v:shape>
     </w:pict>
   </w:numPicBullet>
   <w:numPicBullet w:numPicBulletId="1">
     <w:pict>
-      <v:shape id="_x0000_i1027" type="#_x0000_t75" style="width:267.45pt;height:267.45pt;visibility:visible;mso-wrap-style:square" o:bullet="t">
+      <v:shape id="_x0000_i1027" type="#_x0000_t75" style="width:267.75pt;height:267.75pt;visibility:visible;mso-wrap-style:square" o:bullet="t">
         <v:imagedata r:id="rId2" o:title="" croptop="4844f" cropbottom="6043f"/>
       </v:shape>
     </w:pict>

</xml_diff>